<commit_message>
Edits in EA doc
</commit_message>
<xml_diff>
--- a/Docs/ASM EA Cookbook.docx
+++ b/Docs/ASM EA Cookbook.docx
@@ -807,6 +807,57 @@
       <w:r>
         <w:t>Commit the modified file.</w:t>
       </w:r>
+      <w:r>
+        <w:t xml:space="preserve"> This updates your local Hg repository.</w:t>
+      </w:r>
+    </w:p>
+    <w:p>
+      <w:pPr>
+        <w:pStyle w:val="BodyText"/>
+        <w:numPr>
+          <w:ilvl w:val="0"/>
+          <w:numId w:val="7"/>
+        </w:numPr>
+      </w:pPr>
+      <w:r>
+        <w:t>Synchronize your local repository with the Google code repository:</w:t>
+      </w:r>
+    </w:p>
+    <w:p>
+      <w:pPr>
+        <w:pStyle w:val="BodyText"/>
+        <w:numPr>
+          <w:ilvl w:val="1"/>
+          <w:numId w:val="7"/>
+        </w:numPr>
+      </w:pPr>
+      <w:r>
+        <w:t>Pull any Google hosted changes</w:t>
+      </w:r>
+    </w:p>
+    <w:p>
+      <w:pPr>
+        <w:pStyle w:val="BodyText"/>
+        <w:numPr>
+          <w:ilvl w:val="1"/>
+          <w:numId w:val="7"/>
+        </w:numPr>
+      </w:pPr>
+      <w:r>
+        <w:t>Resolve / merge the change sets, if any</w:t>
+      </w:r>
+    </w:p>
+    <w:p>
+      <w:pPr>
+        <w:pStyle w:val="BodyText"/>
+        <w:numPr>
+          <w:ilvl w:val="1"/>
+          <w:numId w:val="7"/>
+        </w:numPr>
+      </w:pPr>
+      <w:r>
+        <w:t>Push your version up to Google code.</w:t>
+      </w:r>
     </w:p>
     <w:p>
       <w:pPr>
@@ -928,7 +979,7 @@
               <w:sz w:val="18"/>
               <w:szCs w:val="18"/>
             </w:rPr>
-            <w:t>2</w:t>
+            <w:t>3</w:t>
           </w:r>
           <w:r>
             <w:rPr>
@@ -950,6 +1001,7 @@
             <w:pStyle w:val="Footer"/>
             <w:rPr>
               <w:rFonts w:ascii="Arial" w:hAnsi="Arial" w:cs="Arial"/>
+              <w:caps w:val="0"/>
               <w:color w:val="004813"/>
               <w:sz w:val="18"/>
               <w:szCs w:val="18"/>
@@ -959,12 +1011,20 @@
             <w:r>
               <w:rPr>
                 <w:rFonts w:ascii="Arial" w:hAnsi="Arial" w:cs="Arial"/>
+                <w:caps w:val="0"/>
                 <w:noProof/>
                 <w:color w:val="004813"/>
                 <w:sz w:val="18"/>
                 <w:szCs w:val="18"/>
               </w:rPr>
-              <w:t>Document2</w:t>
+              <w:t>ASM</w:t>
+            </w:r>
+            <w:r>
+              <w:rPr>
+                <w:caps w:val="0"/>
+                <w:noProof/>
+              </w:rPr>
+              <w:t xml:space="preserve"> EA Cookbook.docx</w:t>
             </w:r>
           </w:fldSimple>
         </w:p>
@@ -1083,7 +1143,13 @@
                 <w:sz w:val="18"/>
                 <w:szCs w:val="18"/>
               </w:rPr>
-              <w:t>Document2</w:t>
+              <w:t>ASM</w:t>
+            </w:r>
+            <w:r>
+              <w:rPr>
+                <w:noProof/>
+              </w:rPr>
+              <w:t xml:space="preserve"> EA Cookbook.docx</w:t>
             </w:r>
           </w:fldSimple>
         </w:p>
@@ -1501,7 +1567,7 @@
         <w:rFonts w:hint="default"/>
       </w:rPr>
     </w:lvl>
-    <w:lvl w:ilvl="1" w:tplc="04090019" w:tentative="1">
+    <w:lvl w:ilvl="1" w:tplc="04090019">
       <w:start w:val="1"/>
       <w:numFmt w:val="lowerLetter"/>
       <w:lvlText w:val="%2."/>
@@ -2972,7 +3038,7 @@
 </file>
 
 <file path=customXml/itemProps1.xml><?xml version="1.0" encoding="utf-8"?>
-<ds:datastoreItem xmlns:ds="http://schemas.openxmlformats.org/officeDocument/2006/customXml" ds:itemID="{19A0C6B6-2CB2-45C9-958A-397DB8D6A9C0}">
+<ds:datastoreItem xmlns:ds="http://schemas.openxmlformats.org/officeDocument/2006/customXml" ds:itemID="{B241A76D-F79A-4707-8B23-32132B4EBA95}">
   <ds:schemaRefs>
     <ds:schemaRef ds:uri="http://schemas.openxmlformats.org/officeDocument/2006/bibliography"/>
   </ds:schemaRefs>

</xml_diff>

<commit_message>
Mods to cookbook based on first presentation.
</commit_message>
<xml_diff>
--- a/Docs/ASM EA Cookbook.docx
+++ b/Docs/ASM EA Cookbook.docx
@@ -314,7 +314,7 @@
               <w:rPr>
                 <w:noProof/>
               </w:rPr>
-              <w:t>February 11, 2010</w:t>
+              <w:t>February 12, 2010</w:t>
             </w:r>
             <w:r>
               <w:fldChar w:fldCharType="end"/>
@@ -351,18 +351,19 @@
         </w:numPr>
       </w:pPr>
       <w:r>
-        <w:t xml:space="preserve">Connect to the prgfx site on Google Code, and download the most recent baseline database. As of this date this is </w:t>
-      </w:r>
-      <w:hyperlink r:id="rId9" w:history="1">
-        <w:r>
-          <w:rPr>
-            <w:rStyle w:val="Hyperlink"/>
-          </w:rPr>
-          <w:t>http://besasm-prgfx.googlecode.com/files/BES-ASM%20Domain%20V0.1.eap</w:t>
-        </w:r>
-      </w:hyperlink>
-      <w:r>
-        <w:t>; however the version numbers will increment over time.</w:t>
+        <w:t>If you haven’t already, Clone the Google Code repository to some repository location on your local disk. This will get the baseline database and all other PRGFX code.</w:t>
+      </w:r>
+    </w:p>
+    <w:p>
+      <w:pPr>
+        <w:pStyle w:val="BodyText"/>
+        <w:numPr>
+          <w:ilvl w:val="0"/>
+          <w:numId w:val="6"/>
+        </w:numPr>
+      </w:pPr>
+      <w:r>
+        <w:t>Alternately, if you are on the City network, you may:</w:t>
       </w:r>
     </w:p>
     <w:p>
@@ -374,26 +375,14 @@
         </w:numPr>
       </w:pPr>
       <w:r>
-        <w:t>Alternately, if you are on the City network, you may:</w:t>
+        <w:t>Create an empty EA project. The template doesn’t matter is it will be overwritten.</w:t>
       </w:r>
     </w:p>
     <w:p>
       <w:pPr>
         <w:pStyle w:val="BodyText"/>
         <w:numPr>
-          <w:ilvl w:val="2"/>
-          <w:numId w:val="6"/>
-        </w:numPr>
-      </w:pPr>
-      <w:r>
-        <w:t>Create an empty EA project. The template doesn’t matter is it will be overwritten.</w:t>
-      </w:r>
-    </w:p>
-    <w:p>
-      <w:pPr>
-        <w:pStyle w:val="BodyText"/>
-        <w:numPr>
-          <w:ilvl w:val="2"/>
+          <w:ilvl w:val="1"/>
           <w:numId w:val="6"/>
         </w:numPr>
       </w:pPr>
@@ -411,6 +400,15 @@
           <w:highlight w:val="yellow"/>
         </w:rPr>
         <w:t>{need connection info for this server}</w:t>
+      </w:r>
+    </w:p>
+    <w:p>
+      <w:pPr>
+        <w:pStyle w:val="BodyText"/>
+        <w:ind w:left="720"/>
+      </w:pPr>
+      <w:r>
+        <w:t>This won’t get you the rest of the code you need, so you will want to do step 1 in any case.</w:t>
       </w:r>
     </w:p>
     <w:p>
@@ -424,6 +422,9 @@
       <w:r>
         <w:t>Make a copy of this file to some other working area.</w:t>
       </w:r>
+      <w:r>
+        <w:t xml:space="preserve"> You don’t want to work directly in your controlled area, as you might inadvertently overwrite the baseline EA database.</w:t>
+      </w:r>
     </w:p>
     <w:p>
       <w:pPr>
@@ -446,7 +447,7 @@
         </w:numPr>
       </w:pPr>
       <w:r>
-        <w:t>Using TortoiseHg, clone the EA repository to a working copy on your workstation. This will create a family of XML files in your working copy.</w:t>
+        <w:t>The various XML export / import files will be a part of the cloned Hg repository.</w:t>
       </w:r>
     </w:p>
     <w:p>
@@ -454,7 +455,7 @@
         <w:pStyle w:val="BodyText"/>
       </w:pPr>
       <w:r>
-        <w:t>At this point you should have an environment that looks something like this figure 1.</w:t>
+        <w:t>At this point you should have an environment that looks something like figure 1.</w:t>
       </w:r>
     </w:p>
     <w:p>
@@ -559,7 +560,7 @@
                     </pic:cNvPicPr>
                   </pic:nvPicPr>
                   <pic:blipFill>
-                    <a:blip r:embed="rId10" cstate="print"/>
+                    <a:blip r:embed="rId9" cstate="print"/>
                     <a:srcRect/>
                     <a:stretch>
                       <a:fillRect/>
@@ -680,7 +681,7 @@
                     </pic:cNvPicPr>
                   </pic:nvPicPr>
                   <pic:blipFill>
-                    <a:blip r:embed="rId11" cstate="print"/>
+                    <a:blip r:embed="rId10" cstate="print"/>
                     <a:srcRect/>
                     <a:stretch>
                       <a:fillRect/>
@@ -846,6 +847,9 @@
       <w:r>
         <w:t>Pull any Google hosted changes</w:t>
       </w:r>
+      <w:r>
+        <w:t>. The ‘after pull’ action should be “update”.</w:t>
+      </w:r>
     </w:p>
     <w:p>
       <w:pPr>
@@ -888,11 +892,19 @@
         <w:pStyle w:val="BodyText"/>
       </w:pPr>
     </w:p>
+    <w:p>
+      <w:pPr>
+        <w:pStyle w:val="BodyText"/>
+      </w:pPr>
+      <w:r>
+        <w:t>These procedures mimic what EA does with its version control mechanism turned on; only we’re doing it by hand.</w:t>
+      </w:r>
+    </w:p>
     <w:sectPr>
-      <w:headerReference w:type="even" r:id="rId12"/>
-      <w:headerReference w:type="default" r:id="rId13"/>
-      <w:footerReference w:type="default" r:id="rId14"/>
-      <w:footerReference w:type="first" r:id="rId15"/>
+      <w:headerReference w:type="even" r:id="rId11"/>
+      <w:headerReference w:type="default" r:id="rId12"/>
+      <w:footerReference w:type="default" r:id="rId13"/>
+      <w:footerReference w:type="first" r:id="rId14"/>
       <w:type w:val="continuous"/>
       <w:pgSz w:w="12240" w:h="15840" w:code="1"/>
       <w:pgMar w:top="1440" w:right="1440" w:bottom="1440" w:left="1800" w:header="720" w:footer="720" w:gutter="0"/>
@@ -991,7 +1003,7 @@
               <w:sz w:val="18"/>
               <w:szCs w:val="18"/>
             </w:rPr>
-            <w:t>2</w:t>
+            <w:t>3</w:t>
           </w:r>
           <w:r>
             <w:rPr>
@@ -3050,7 +3062,7 @@
 </file>
 
 <file path=customXml/itemProps1.xml><?xml version="1.0" encoding="utf-8"?>
-<ds:datastoreItem xmlns:ds="http://schemas.openxmlformats.org/officeDocument/2006/customXml" ds:itemID="{DDD8E945-D9A7-4DAD-B0EA-E56A2D4DE3F5}">
+<ds:datastoreItem xmlns:ds="http://schemas.openxmlformats.org/officeDocument/2006/customXml" ds:itemID="{7A2473F8-A156-4C37-99F0-F0A792A5C7C5}">
   <ds:schemaRefs>
     <ds:schemaRef ds:uri="http://schemas.openxmlformats.org/officeDocument/2006/bibliography"/>
   </ds:schemaRefs>

</xml_diff>